<commit_message>
Add field /reques/ to argument of function
</commit_message>
<xml_diff>
--- a/Звіт/ЛБ_6_Саміленко Олександр_ІС-93.docx
+++ b/Звіт/ЛБ_6_Саміленко Олександр_ІС-93.docx
@@ -4580,6 +4580,30 @@
           <w:szCs w:val="28"/>
         </w:rPr>
         <w:t>(</w:t>
+      </w:r>
+      <w:proofErr w:type="spellStart"/>
+      <w:r>
+        <w:rPr>
+          <w:sz w:val="28"/>
+          <w:szCs w:val="28"/>
+        </w:rPr>
+        <w:t>request</w:t>
+      </w:r>
+      <w:proofErr w:type="spellEnd"/>
+      <w:r>
+        <w:rPr>
+          <w:sz w:val="28"/>
+          <w:szCs w:val="28"/>
+        </w:rPr>
+        <w:t>,</w:t>
+      </w:r>
+      <w:r>
+        <w:rPr>
+          <w:sz w:val="28"/>
+          <w:szCs w:val="28"/>
+          <w:lang w:val="en-US"/>
+        </w:rPr>
+        <w:t xml:space="preserve"> </w:t>
       </w:r>
       <w:proofErr w:type="spellStart"/>
       <w:r>

</xml_diff>